<commit_message>
Overall updated all the documents and added source code from Raymond and Vishal
</commit_message>
<xml_diff>
--- a/Software Requirements Specification - Phase 1.docx
+++ b/Software Requirements Specification - Phase 1.docx
@@ -39,7 +39,7 @@
           <w:pgNumType w:start="1"/>
         </w:sectPr>
       </w:pPr>
-      <w:bookmarkStart w:colFirst="0" w:colLast="0" w:name="_brjyajavc028" w:id="0"/>
+      <w:bookmarkStart w:colFirst="0" w:colLast="0" w:name="_m777s4uq1vb0" w:id="0"/>
       <w:bookmarkEnd w:id="0"/>
       <w:r>
         <w:rPr>
@@ -4414,7 +4414,7 @@
         <w:t xml:space="preserve">Functional Requirements</w:t>
       </w:r>
     </w:p>
-    <w:bookmarkStart w:colFirst="0" w:colLast="0" w:name="kix.gl8xx8glloxk" w:id="18"/>
+    <w:bookmarkStart w:colFirst="0" w:colLast="0" w:name="kix.rpmomfoazw8b" w:id="18"/>
     <w:bookmarkEnd w:id="18"/>
     <w:p>
       <w:pPr>

</xml_diff>